<commit_message>
[Code smell 8] Dead code
</commit_message>
<xml_diff>
--- a/Project/Phase 1/Sprint 1/team_member_Rui_Correia/code_smells_element3.docx
+++ b/Project/Phase 1/Sprint 1/team_member_Rui_Correia/code_smells_element3.docx
@@ -160,6 +160,101 @@
           <w:lang w:val="pt-BR"/>
         </w:rPr>
       </w:pPr>
+    </w:p>
+    <w:p>
+      <w:pPr>
+        <w:rPr>
+          <w:lang w:val="pt-BR"/>
+        </w:rPr>
+      </w:pPr>
+    </w:p>
+    <w:p>
+      <w:pPr>
+        <w:rPr>
+          <w:lang w:val="pt-BR"/>
+        </w:rPr>
+      </w:pPr>
+      <w:r>
+        <w:rPr>
+          <w:lang w:val="pt-BR"/>
+        </w:rPr>
+        <w:t>#2 Dead Code</w:t>
+      </w:r>
+    </w:p>
+    <w:p>
+      <w:pPr>
+        <w:rPr>
+          <w:lang w:val="pt-BR"/>
+        </w:rPr>
+      </w:pPr>
+    </w:p>
+    <w:p>
+      <w:pPr>
+        <w:rPr>
+          <w:lang w:val="pt-BR"/>
+        </w:rPr>
+      </w:pPr>
+      <w:r>
+        <w:rPr>
+          <w:noProof/>
+        </w:rPr>
+        <w:drawing>
+          <wp:inline distT="0" distB="0" distL="0" distR="0" wp14:anchorId="0501E0D2" wp14:editId="341A9CC6">
+            <wp:extent cx="4581525" cy="1095375"/>
+            <wp:effectExtent l="0" t="0" r="9525" b="9525"/>
+            <wp:docPr id="2" name="Picture 2" descr="Graphical user interface, text&#10;&#10;Description automatically generated"/>
+            <wp:cNvGraphicFramePr>
+              <a:graphicFrameLocks xmlns:a="http://schemas.openxmlformats.org/drawingml/2006/main" noChangeAspect="1"/>
+            </wp:cNvGraphicFramePr>
+            <a:graphic xmlns:a="http://schemas.openxmlformats.org/drawingml/2006/main">
+              <a:graphicData uri="http://schemas.openxmlformats.org/drawingml/2006/picture">
+                <pic:pic xmlns:pic="http://schemas.openxmlformats.org/drawingml/2006/picture">
+                  <pic:nvPicPr>
+                    <pic:cNvPr id="2" name="Picture 2" descr="Graphical user interface, text&#10;&#10;Description automatically generated"/>
+                    <pic:cNvPicPr/>
+                  </pic:nvPicPr>
+                  <pic:blipFill>
+                    <a:blip r:embed="rId5"/>
+                    <a:stretch>
+                      <a:fillRect/>
+                    </a:stretch>
+                  </pic:blipFill>
+                  <pic:spPr>
+                    <a:xfrm>
+                      <a:off x="0" y="0"/>
+                      <a:ext cx="4581525" cy="1095375"/>
+                    </a:xfrm>
+                    <a:prstGeom prst="rect">
+                      <a:avLst/>
+                    </a:prstGeom>
+                  </pic:spPr>
+                </pic:pic>
+              </a:graphicData>
+            </a:graphic>
+          </wp:inline>
+        </w:drawing>
+      </w:r>
+    </w:p>
+    <w:p>
+      <w:pPr>
+        <w:pStyle w:val="NormalWeb"/>
+      </w:pPr>
+      <w:r>
+        <w:t>ganttproject\src\main\java\net\sourceforge\ganttproject\document\DocumentsMRU.java</w:t>
+      </w:r>
+    </w:p>
+    <w:p>
+      <w:pPr>
+        <w:rPr>
+          <w:lang w:val="en-US"/>
+        </w:rPr>
+      </w:pPr>
+      <w:r>
+        <w:rPr>
+          <w:lang w:val="en-US"/>
+        </w:rPr>
+        <w:t>The commented code could just be removed</w:t>
+      </w:r>
     </w:p>
     <w:sectPr>
       <w:pgSz w:w="11906" w:h="16838"/>
@@ -597,6 +692,23 @@
     <w:semiHidden/>
     <w:unhideWhenUsed/>
   </w:style>
+  <w:style w:type="paragraph" w:styleId="NormalWeb">
+    <w:name w:val="Normal (Web)"/>
+    <w:basedOn w:val="Normal"/>
+    <w:uiPriority w:val="99"/>
+    <w:semiHidden/>
+    <w:unhideWhenUsed/>
+    <w:rsid w:val="00824000"/>
+    <w:pPr>
+      <w:spacing w:before="100" w:beforeAutospacing="1" w:after="100" w:afterAutospacing="1" w:line="240" w:lineRule="auto"/>
+    </w:pPr>
+    <w:rPr>
+      <w:rFonts w:ascii="Times New Roman" w:eastAsia="Times New Roman" w:hAnsi="Times New Roman" w:cs="Times New Roman"/>
+      <w:sz w:val="24"/>
+      <w:szCs w:val="24"/>
+      <w:lang w:val="en-RW" w:eastAsia="en-RW"/>
+    </w:rPr>
+  </w:style>
 </w:styles>
 </file>
 

</xml_diff>

<commit_message>
[Code smell 9] Long method without comments
</commit_message>
<xml_diff>
--- a/Project/Phase 1/Sprint 1/team_member_Rui_Correia/code_smells_element3.docx
+++ b/Project/Phase 1/Sprint 1/team_member_Rui_Correia/code_smells_element3.docx
@@ -246,14 +246,147 @@
     <w:p>
       <w:pPr>
         <w:rPr>
-          <w:lang w:val="en-US"/>
-        </w:rPr>
-      </w:pPr>
-      <w:r>
-        <w:rPr>
-          <w:lang w:val="en-US"/>
-        </w:rPr>
-        <w:t>The commented code could just be removed</w:t>
+          <w:lang w:val="pt-BR"/>
+        </w:rPr>
+      </w:pPr>
+      <w:r>
+        <w:rPr>
+          <w:lang w:val="pt-BR"/>
+        </w:rPr>
+        <w:t>O código comentado devia s</w:t>
+      </w:r>
+      <w:r>
+        <w:rPr>
+          <w:lang w:val="pt-BR"/>
+        </w:rPr>
+        <w:t>er removido</w:t>
+      </w:r>
+    </w:p>
+    <w:p>
+      <w:pPr>
+        <w:rPr>
+          <w:lang w:val="pt-BR"/>
+        </w:rPr>
+      </w:pPr>
+    </w:p>
+    <w:p>
+      <w:pPr>
+        <w:rPr>
+          <w:lang w:val="pt-BR"/>
+        </w:rPr>
+      </w:pPr>
+    </w:p>
+    <w:p>
+      <w:pPr>
+        <w:rPr>
+          <w:lang w:val="pt-BR"/>
+        </w:rPr>
+      </w:pPr>
+    </w:p>
+    <w:p>
+      <w:pPr>
+        <w:rPr>
+          <w:lang w:val="en-US"/>
+        </w:rPr>
+      </w:pPr>
+      <w:r>
+        <w:rPr>
+          <w:lang w:val="en-US"/>
+        </w:rPr>
+        <w:t>#3 Long method without comments</w:t>
+      </w:r>
+    </w:p>
+    <w:p>
+      <w:pPr>
+        <w:rPr>
+          <w:lang w:val="en-US"/>
+        </w:rPr>
+      </w:pPr>
+    </w:p>
+    <w:p>
+      <w:pPr>
+        <w:rPr>
+          <w:lang w:val="en-US"/>
+        </w:rPr>
+      </w:pPr>
+    </w:p>
+    <w:p>
+      <w:pPr>
+        <w:rPr>
+          <w:lang w:val="en-US"/>
+        </w:rPr>
+      </w:pPr>
+      <w:r>
+        <w:rPr>
+          <w:noProof/>
+        </w:rPr>
+        <w:drawing>
+          <wp:inline distT="0" distB="0" distL="0" distR="0" wp14:anchorId="7D8D9CFF" wp14:editId="63F518AA">
+            <wp:extent cx="5731510" cy="3761105"/>
+            <wp:effectExtent l="0" t="0" r="2540" b="0"/>
+            <wp:docPr id="3" name="Picture 3" descr="Text&#10;&#10;Description automatically generated"/>
+            <wp:cNvGraphicFramePr>
+              <a:graphicFrameLocks xmlns:a="http://schemas.openxmlformats.org/drawingml/2006/main" noChangeAspect="1"/>
+            </wp:cNvGraphicFramePr>
+            <a:graphic xmlns:a="http://schemas.openxmlformats.org/drawingml/2006/main">
+              <a:graphicData uri="http://schemas.openxmlformats.org/drawingml/2006/picture">
+                <pic:pic xmlns:pic="http://schemas.openxmlformats.org/drawingml/2006/picture">
+                  <pic:nvPicPr>
+                    <pic:cNvPr id="3" name="Picture 3" descr="Text&#10;&#10;Description automatically generated"/>
+                    <pic:cNvPicPr/>
+                  </pic:nvPicPr>
+                  <pic:blipFill>
+                    <a:blip r:embed="rId6"/>
+                    <a:stretch>
+                      <a:fillRect/>
+                    </a:stretch>
+                  </pic:blipFill>
+                  <pic:spPr>
+                    <a:xfrm>
+                      <a:off x="0" y="0"/>
+                      <a:ext cx="5731510" cy="3761105"/>
+                    </a:xfrm>
+                    <a:prstGeom prst="rect">
+                      <a:avLst/>
+                    </a:prstGeom>
+                  </pic:spPr>
+                </pic:pic>
+              </a:graphicData>
+            </a:graphic>
+          </wp:inline>
+        </w:drawing>
+      </w:r>
+    </w:p>
+    <w:p>
+      <w:pPr>
+        <w:rPr>
+          <w:lang w:val="en-RW"/>
+        </w:rPr>
+      </w:pPr>
+      <w:r>
+        <w:rPr>
+          <w:lang w:val="en-RW"/>
+        </w:rPr>
+        <w:t>ganttproject\src\main\java\net\sourceforge\ganttproject\language\GanttLanguage</w:t>
+      </w:r>
+    </w:p>
+    <w:p>
+      <w:pPr>
+        <w:rPr>
+          <w:lang w:val="pt-BR"/>
+        </w:rPr>
+      </w:pPr>
+      <w:r>
+        <w:rPr>
+          <w:lang w:val="pt-BR"/>
+        </w:rPr>
+        <w:t>Deviam adicionar comentários para ajudar a</w:t>
+      </w:r>
+      <w:r>
+        <w:rPr>
+          <w:lang w:val="pt-BR"/>
+        </w:rPr>
+        <w:t xml:space="preserve"> entender o código.</w:t>
       </w:r>
     </w:p>
     <w:sectPr>

</xml_diff>